<commit_message>
toai nop nop bai tap muon
</commit_message>
<xml_diff>
--- a/ss03_pseudocode_flowchart/bai_tap/cau truc dieu kien.docx
+++ b/ss03_pseudocode_flowchart/bai_tap/cau truc dieu kien.docx
@@ -38,8 +38,16 @@
       <w:pPr>
         <w:ind w:left="720" w:firstLine="720"/>
       </w:pPr>
-      <w:r>
-        <w:t>IF POINT &gt;=60</w:t>
+      <w:proofErr w:type="gramStart"/>
+      <w:r>
+        <w:t xml:space="preserve">ELSE </w:t>
+      </w:r>
+      <w:r>
+        <w:t xml:space="preserve"> POINT</w:t>
+      </w:r>
+      <w:proofErr w:type="gramEnd"/>
+      <w:r>
+        <w:t xml:space="preserve"> &gt;=60</w:t>
       </w:r>
     </w:p>
     <w:p>
@@ -85,7 +93,10 @@
         <w:ind w:left="720" w:firstLine="720"/>
       </w:pPr>
       <w:r>
-        <w:t>IF POINT &gt;=35</w:t>
+        <w:t xml:space="preserve"> ELSE</w:t>
+      </w:r>
+      <w:r>
+        <w:t xml:space="preserve"> POINT &gt;=35</w:t>
       </w:r>
     </w:p>
     <w:p>
@@ -106,7 +117,12 @@
       </w:r>
       <w:r>
         <w:tab/>
-        <w:t>ELSE DISPLAN LOẠI E</w:t>
+        <w:t>ELSE</w:t>
+      </w:r>
+      <w:bookmarkStart w:id="0" w:name="_GoBack"/>
+      <w:bookmarkEnd w:id="0"/>
+      <w:r>
+        <w:t xml:space="preserve"> DISPLAN LOẠI E</w:t>
       </w:r>
     </w:p>
     <w:p>
@@ -116,6 +132,10 @@
     </w:p>
     <w:p>
       <w:r>
+        <w:rPr>
+          <w:noProof/>
+          <w:lang w:eastAsia="en-GB"/>
+        </w:rPr>
         <w:lastRenderedPageBreak/>
         <w:drawing>
           <wp:inline distT="0" distB="0" distL="0" distR="0" wp14:anchorId="79630DB1" wp14:editId="763186E4">
@@ -153,8 +173,6 @@
           </wp:inline>
         </w:drawing>
       </w:r>
-      <w:bookmarkStart w:id="0" w:name="_GoBack"/>
-      <w:bookmarkEnd w:id="0"/>
     </w:p>
     <w:sectPr>
       <w:pgSz w:w="11906" w:h="16838"/>

</xml_diff>